<commit_message>
fix up document build files
fixed and tweaked code to be able to build the document in a reasonable amount of time and formatted in a way that is editable.
</commit_message>
<xml_diff>
--- a/tmp-editing.docx
+++ b/tmp-editing.docx
@@ -12,7 +12,16 @@
     </w:p>
     <w:p>
       <w:r>
-        <w:t>THIS TEMPLATE IS FOR EDITING AND TEXT SHOULD MATCH SCRIPT TEXT FOR RMD FILES. RMD FILES SHOULD BE WRAPPED AT 72 CHARACTERS.</w:t>
+        <w:t xml:space="preserve">THIS TEMPLATE IS FOR EDITING AND TEXT SHOULD MATCH SCRIPT TEXT FOR RMD FILES. RMD FILES SHOULD </w:t>
+      </w:r>
+      <w:r>
+        <w:rPr>
+          <w:noProof/>
+        </w:rPr>
+        <w:t>BE WRAPPED</w:t>
+      </w:r>
+      <w:r>
+        <w:t xml:space="preserve"> AT 72 CHARACTERS.</w:t>
       </w:r>
     </w:p>
     <w:p/>
@@ -55,6 +64,8 @@
       <w:r>
         <w:t>Heading 4</w:t>
       </w:r>
+      <w:bookmarkStart w:id="0" w:name="_GoBack"/>
+      <w:bookmarkEnd w:id="0"/>
     </w:p>
     <w:p>
       <w:pPr>
@@ -69,8 +80,6 @@
       <w:pPr>
         <w:pStyle w:val="BodyText"/>
       </w:pPr>
-      <w:bookmarkStart w:id="0" w:name="_GoBack"/>
-      <w:bookmarkEnd w:id="0"/>
       <w:proofErr w:type="spellStart"/>
       <w:r>
         <w:t>Testxt</w:t>
@@ -94,13 +103,135 @@
       </w:r>
     </w:p>
     <w:sectPr>
+      <w:footerReference w:type="default" r:id="rId8"/>
       <w:pgSz w:w="12240" w:h="15840"/>
       <w:pgMar w:top="1440" w:right="900" w:bottom="1440" w:left="900" w:header="720" w:footer="720" w:gutter="0"/>
+      <w:lnNumType w:countBy="1" w:restart="continuous"/>
       <w:cols w:space="720"/>
       <w:docGrid w:linePitch="360"/>
     </w:sectPr>
   </w:body>
 </w:document>
+</file>
+
+<file path=word/endnotes.xml><?xml version="1.0" encoding="utf-8"?>
+<w:endnotes xmlns:wpc="http://schemas.microsoft.com/office/word/2010/wordprocessingCanvas" xmlns:mc="http://schemas.openxmlformats.org/markup-compatibility/2006" xmlns:o="urn:schemas-microsoft-com:office:office" xmlns:r="http://schemas.openxmlformats.org/officeDocument/2006/relationships" xmlns:m="http://schemas.openxmlformats.org/officeDocument/2006/math" xmlns:v="urn:schemas-microsoft-com:vml" xmlns:wp14="http://schemas.microsoft.com/office/word/2010/wordprocessingDrawing" xmlns:wp="http://schemas.openxmlformats.org/drawingml/2006/wordprocessingDrawing" xmlns:w10="urn:schemas-microsoft-com:office:word" xmlns:w="http://schemas.openxmlformats.org/wordprocessingml/2006/main" xmlns:w14="http://schemas.microsoft.com/office/word/2010/wordml" xmlns:wpg="http://schemas.microsoft.com/office/word/2010/wordprocessingGroup" xmlns:wpi="http://schemas.microsoft.com/office/word/2010/wordprocessingInk" xmlns:wne="http://schemas.microsoft.com/office/word/2006/wordml" xmlns:wps="http://schemas.microsoft.com/office/word/2010/wordprocessingShape" mc:Ignorable="w14 wp14">
+  <w:endnote w:type="separator" w:id="-1">
+    <w:p>
+      <w:pPr>
+        <w:spacing w:after="0"/>
+      </w:pPr>
+      <w:r>
+        <w:separator/>
+      </w:r>
+    </w:p>
+  </w:endnote>
+  <w:endnote w:type="continuationSeparator" w:id="0">
+    <w:p>
+      <w:pPr>
+        <w:spacing w:after="0"/>
+      </w:pPr>
+      <w:r>
+        <w:continuationSeparator/>
+      </w:r>
+    </w:p>
+  </w:endnote>
+</w:endnotes>
+</file>
+
+<file path=word/footer1.xml><?xml version="1.0" encoding="utf-8"?>
+<w:ftr xmlns:wpc="http://schemas.microsoft.com/office/word/2010/wordprocessingCanvas" xmlns:mc="http://schemas.openxmlformats.org/markup-compatibility/2006" xmlns:o="urn:schemas-microsoft-com:office:office" xmlns:r="http://schemas.openxmlformats.org/officeDocument/2006/relationships" xmlns:m="http://schemas.openxmlformats.org/officeDocument/2006/math" xmlns:v="urn:schemas-microsoft-com:vml" xmlns:wp14="http://schemas.microsoft.com/office/word/2010/wordprocessingDrawing" xmlns:wp="http://schemas.openxmlformats.org/drawingml/2006/wordprocessingDrawing" xmlns:w10="urn:schemas-microsoft-com:office:word" xmlns:w="http://schemas.openxmlformats.org/wordprocessingml/2006/main" xmlns:w14="http://schemas.microsoft.com/office/word/2010/wordml" xmlns:wpg="http://schemas.microsoft.com/office/word/2010/wordprocessingGroup" xmlns:wpi="http://schemas.microsoft.com/office/word/2010/wordprocessingInk" xmlns:wne="http://schemas.microsoft.com/office/word/2006/wordml" xmlns:wps="http://schemas.microsoft.com/office/word/2010/wordprocessingShape" mc:Ignorable="w14 wp14">
+  <w:sdt>
+    <w:sdtPr>
+      <w:rPr>
+        <w:rFonts w:ascii="Times New Roman" w:hAnsi="Times New Roman"/>
+      </w:rPr>
+      <w:id w:val="1109471140"/>
+      <w:docPartObj>
+        <w:docPartGallery w:val="Page Numbers (Bottom of Page)"/>
+        <w:docPartUnique/>
+      </w:docPartObj>
+    </w:sdtPr>
+    <w:sdtEndPr>
+      <w:rPr>
+        <w:noProof/>
+      </w:rPr>
+    </w:sdtEndPr>
+    <w:sdtContent>
+      <w:p>
+        <w:pPr>
+          <w:pStyle w:val="Footer"/>
+          <w:jc w:val="center"/>
+          <w:rPr>
+            <w:rFonts w:ascii="Times New Roman" w:hAnsi="Times New Roman"/>
+          </w:rPr>
+        </w:pPr>
+        <w:r>
+          <w:rPr>
+            <w:rFonts w:ascii="Times New Roman" w:hAnsi="Times New Roman"/>
+          </w:rPr>
+          <w:fldChar w:fldCharType="begin"/>
+        </w:r>
+        <w:r>
+          <w:rPr>
+            <w:rFonts w:ascii="Times New Roman" w:hAnsi="Times New Roman"/>
+          </w:rPr>
+          <w:instrText xml:space="preserve"> PAGE   \* MERGEFORMAT </w:instrText>
+        </w:r>
+        <w:r>
+          <w:rPr>
+            <w:rFonts w:ascii="Times New Roman" w:hAnsi="Times New Roman"/>
+          </w:rPr>
+          <w:fldChar w:fldCharType="separate"/>
+        </w:r>
+        <w:r>
+          <w:rPr>
+            <w:rFonts w:ascii="Times New Roman" w:hAnsi="Times New Roman"/>
+            <w:noProof/>
+          </w:rPr>
+          <w:t>1</w:t>
+        </w:r>
+        <w:r>
+          <w:rPr>
+            <w:rFonts w:ascii="Times New Roman" w:hAnsi="Times New Roman"/>
+            <w:noProof/>
+          </w:rPr>
+          <w:fldChar w:fldCharType="end"/>
+        </w:r>
+      </w:p>
+    </w:sdtContent>
+  </w:sdt>
+  <w:p>
+    <w:pPr>
+      <w:pStyle w:val="Footer"/>
+    </w:pPr>
+  </w:p>
+</w:ftr>
+</file>
+
+<file path=word/footnotes.xml><?xml version="1.0" encoding="utf-8"?>
+<w:footnotes xmlns:wpc="http://schemas.microsoft.com/office/word/2010/wordprocessingCanvas" xmlns:mc="http://schemas.openxmlformats.org/markup-compatibility/2006" xmlns:o="urn:schemas-microsoft-com:office:office" xmlns:r="http://schemas.openxmlformats.org/officeDocument/2006/relationships" xmlns:m="http://schemas.openxmlformats.org/officeDocument/2006/math" xmlns:v="urn:schemas-microsoft-com:vml" xmlns:wp14="http://schemas.microsoft.com/office/word/2010/wordprocessingDrawing" xmlns:wp="http://schemas.openxmlformats.org/drawingml/2006/wordprocessingDrawing" xmlns:w10="urn:schemas-microsoft-com:office:word" xmlns:w="http://schemas.openxmlformats.org/wordprocessingml/2006/main" xmlns:w14="http://schemas.microsoft.com/office/word/2010/wordml" xmlns:wpg="http://schemas.microsoft.com/office/word/2010/wordprocessingGroup" xmlns:wpi="http://schemas.microsoft.com/office/word/2010/wordprocessingInk" xmlns:wne="http://schemas.microsoft.com/office/word/2006/wordml" xmlns:wps="http://schemas.microsoft.com/office/word/2010/wordprocessingShape" mc:Ignorable="w14 wp14">
+  <w:footnote w:type="separator" w:id="-1">
+    <w:p>
+      <w:pPr>
+        <w:spacing w:after="0"/>
+      </w:pPr>
+      <w:r>
+        <w:separator/>
+      </w:r>
+    </w:p>
+  </w:footnote>
+  <w:footnote w:type="continuationSeparator" w:id="0">
+    <w:p>
+      <w:pPr>
+        <w:spacing w:after="0"/>
+      </w:pPr>
+      <w:r>
+        <w:continuationSeparator/>
+      </w:r>
+    </w:p>
+  </w:footnote>
+</w:footnotes>
 </file>
 
 <file path=word/numbering.xml><?xml version="1.0" encoding="utf-8"?>
@@ -1028,7 +1159,10 @@
   <w:style w:type="paragraph" w:default="1" w:styleId="Normal">
     <w:name w:val="Normal"/>
     <w:qFormat/>
-    <w:rsid w:val="007777A9"/>
+    <w:rsid w:val="00820F96"/>
+    <w:pPr>
+      <w:spacing w:after="240"/>
+    </w:pPr>
     <w:rPr>
       <w:rFonts w:ascii="Lucida Console" w:hAnsi="Lucida Console"/>
       <w:sz w:val="24"/>
@@ -1328,7 +1462,7 @@
     <w:rsid w:val="000459AE"/>
     <w:pPr>
       <w:widowControl w:val="0"/>
-      <w:spacing w:before="840" w:after="240" w:line="480" w:lineRule="auto"/>
+      <w:spacing w:before="840" w:line="480" w:lineRule="auto"/>
     </w:pPr>
     <w:rPr>
       <w:rFonts w:ascii="Arial Narrow" w:eastAsiaTheme="majorEastAsia" w:hAnsi="Arial Narrow" w:cs="Arial"/>
@@ -1393,12 +1527,12 @@
     <w:basedOn w:val="Normal"/>
     <w:link w:val="BodyTextChar"/>
     <w:qFormat/>
-    <w:rsid w:val="007777A9"/>
+    <w:rsid w:val="00820F96"/>
   </w:style>
   <w:style w:type="character" w:customStyle="1" w:styleId="BodyTextChar">
     <w:name w:val="Body Text Char"/>
     <w:link w:val="BodyText"/>
-    <w:rsid w:val="007777A9"/>
+    <w:rsid w:val="00820F96"/>
     <w:rPr>
       <w:rFonts w:ascii="Lucida Console" w:hAnsi="Lucida Console"/>
       <w:sz w:val="24"/>
@@ -1631,7 +1765,7 @@
       <w:numPr>
         <w:numId w:val="19"/>
       </w:numPr>
-      <w:spacing w:before="240" w:after="240" w:line="480" w:lineRule="auto"/>
+      <w:spacing w:before="240" w:line="480" w:lineRule="auto"/>
     </w:pPr>
     <w:rPr>
       <w:rFonts w:ascii="Arial Narrow" w:hAnsi="Arial Narrow"/>
@@ -2125,6 +2259,66 @@
       <w:i/>
       <w:iCs/>
     </w:rPr>
+  </w:style>
+  <w:style w:type="paragraph" w:styleId="Header">
+    <w:name w:val="header"/>
+    <w:basedOn w:val="Normal"/>
+    <w:link w:val="HeaderChar"/>
+    <w:uiPriority w:val="99"/>
+    <w:unhideWhenUsed/>
+    <w:rsid w:val="001F2862"/>
+    <w:pPr>
+      <w:tabs>
+        <w:tab w:val="center" w:pos="4680"/>
+        <w:tab w:val="right" w:pos="9360"/>
+      </w:tabs>
+      <w:spacing w:after="0"/>
+    </w:pPr>
+  </w:style>
+  <w:style w:type="character" w:customStyle="1" w:styleId="HeaderChar">
+    <w:name w:val="Header Char"/>
+    <w:basedOn w:val="DefaultParagraphFont"/>
+    <w:link w:val="Header"/>
+    <w:uiPriority w:val="99"/>
+    <w:rsid w:val="001F2862"/>
+    <w:rPr>
+      <w:rFonts w:ascii="Lucida Console" w:hAnsi="Lucida Console"/>
+      <w:sz w:val="24"/>
+    </w:rPr>
+  </w:style>
+  <w:style w:type="paragraph" w:styleId="Footer">
+    <w:name w:val="footer"/>
+    <w:basedOn w:val="Normal"/>
+    <w:link w:val="FooterChar"/>
+    <w:uiPriority w:val="99"/>
+    <w:unhideWhenUsed/>
+    <w:rsid w:val="001F2862"/>
+    <w:pPr>
+      <w:tabs>
+        <w:tab w:val="center" w:pos="4680"/>
+        <w:tab w:val="right" w:pos="9360"/>
+      </w:tabs>
+      <w:spacing w:after="0"/>
+    </w:pPr>
+  </w:style>
+  <w:style w:type="character" w:customStyle="1" w:styleId="FooterChar">
+    <w:name w:val="Footer Char"/>
+    <w:basedOn w:val="DefaultParagraphFont"/>
+    <w:link w:val="Footer"/>
+    <w:uiPriority w:val="99"/>
+    <w:rsid w:val="001F2862"/>
+    <w:rPr>
+      <w:rFonts w:ascii="Lucida Console" w:hAnsi="Lucida Console"/>
+      <w:sz w:val="24"/>
+    </w:rPr>
+  </w:style>
+  <w:style w:type="character" w:styleId="LineNumber">
+    <w:name w:val="line number"/>
+    <w:basedOn w:val="DefaultParagraphFont"/>
+    <w:uiPriority w:val="99"/>
+    <w:semiHidden/>
+    <w:unhideWhenUsed/>
+    <w:rsid w:val="00AC2BA7"/>
   </w:style>
 </w:styles>
 </file>
@@ -2291,7 +2485,10 @@
   <w:style w:type="paragraph" w:default="1" w:styleId="Normal">
     <w:name w:val="Normal"/>
     <w:qFormat/>
-    <w:rsid w:val="007777A9"/>
+    <w:rsid w:val="00820F96"/>
+    <w:pPr>
+      <w:spacing w:after="240"/>
+    </w:pPr>
     <w:rPr>
       <w:rFonts w:ascii="Lucida Console" w:hAnsi="Lucida Console"/>
       <w:sz w:val="24"/>
@@ -2591,7 +2788,7 @@
     <w:rsid w:val="000459AE"/>
     <w:pPr>
       <w:widowControl w:val="0"/>
-      <w:spacing w:before="840" w:after="240" w:line="480" w:lineRule="auto"/>
+      <w:spacing w:before="840" w:line="480" w:lineRule="auto"/>
     </w:pPr>
     <w:rPr>
       <w:rFonts w:ascii="Arial Narrow" w:eastAsiaTheme="majorEastAsia" w:hAnsi="Arial Narrow" w:cs="Arial"/>
@@ -2656,12 +2853,12 @@
     <w:basedOn w:val="Normal"/>
     <w:link w:val="BodyTextChar"/>
     <w:qFormat/>
-    <w:rsid w:val="007777A9"/>
+    <w:rsid w:val="00820F96"/>
   </w:style>
   <w:style w:type="character" w:customStyle="1" w:styleId="BodyTextChar">
     <w:name w:val="Body Text Char"/>
     <w:link w:val="BodyText"/>
-    <w:rsid w:val="007777A9"/>
+    <w:rsid w:val="00820F96"/>
     <w:rPr>
       <w:rFonts w:ascii="Lucida Console" w:hAnsi="Lucida Console"/>
       <w:sz w:val="24"/>
@@ -2894,7 +3091,7 @@
       <w:numPr>
         <w:numId w:val="19"/>
       </w:numPr>
-      <w:spacing w:before="240" w:after="240" w:line="480" w:lineRule="auto"/>
+      <w:spacing w:before="240" w:line="480" w:lineRule="auto"/>
     </w:pPr>
     <w:rPr>
       <w:rFonts w:ascii="Arial Narrow" w:hAnsi="Arial Narrow"/>
@@ -3388,6 +3585,66 @@
       <w:i/>
       <w:iCs/>
     </w:rPr>
+  </w:style>
+  <w:style w:type="paragraph" w:styleId="Header">
+    <w:name w:val="header"/>
+    <w:basedOn w:val="Normal"/>
+    <w:link w:val="HeaderChar"/>
+    <w:uiPriority w:val="99"/>
+    <w:unhideWhenUsed/>
+    <w:rsid w:val="001F2862"/>
+    <w:pPr>
+      <w:tabs>
+        <w:tab w:val="center" w:pos="4680"/>
+        <w:tab w:val="right" w:pos="9360"/>
+      </w:tabs>
+      <w:spacing w:after="0"/>
+    </w:pPr>
+  </w:style>
+  <w:style w:type="character" w:customStyle="1" w:styleId="HeaderChar">
+    <w:name w:val="Header Char"/>
+    <w:basedOn w:val="DefaultParagraphFont"/>
+    <w:link w:val="Header"/>
+    <w:uiPriority w:val="99"/>
+    <w:rsid w:val="001F2862"/>
+    <w:rPr>
+      <w:rFonts w:ascii="Lucida Console" w:hAnsi="Lucida Console"/>
+      <w:sz w:val="24"/>
+    </w:rPr>
+  </w:style>
+  <w:style w:type="paragraph" w:styleId="Footer">
+    <w:name w:val="footer"/>
+    <w:basedOn w:val="Normal"/>
+    <w:link w:val="FooterChar"/>
+    <w:uiPriority w:val="99"/>
+    <w:unhideWhenUsed/>
+    <w:rsid w:val="001F2862"/>
+    <w:pPr>
+      <w:tabs>
+        <w:tab w:val="center" w:pos="4680"/>
+        <w:tab w:val="right" w:pos="9360"/>
+      </w:tabs>
+      <w:spacing w:after="0"/>
+    </w:pPr>
+  </w:style>
+  <w:style w:type="character" w:customStyle="1" w:styleId="FooterChar">
+    <w:name w:val="Footer Char"/>
+    <w:basedOn w:val="DefaultParagraphFont"/>
+    <w:link w:val="Footer"/>
+    <w:uiPriority w:val="99"/>
+    <w:rsid w:val="001F2862"/>
+    <w:rPr>
+      <w:rFonts w:ascii="Lucida Console" w:hAnsi="Lucida Console"/>
+      <w:sz w:val="24"/>
+    </w:rPr>
+  </w:style>
+  <w:style w:type="character" w:styleId="LineNumber">
+    <w:name w:val="line number"/>
+    <w:basedOn w:val="DefaultParagraphFont"/>
+    <w:uiPriority w:val="99"/>
+    <w:semiHidden/>
+    <w:unhideWhenUsed/>
+    <w:rsid w:val="00AC2BA7"/>
   </w:style>
 </w:styles>
 </file>

</xml_diff>